<commit_message>
docs(student4): Task 25 - Produce Planning & Progress Report fixed #36
</commit_message>
<xml_diff>
--- a/reports/Student #4/D01/D01 - Student#4 - Planning and progress report.docx
+++ b/reports/Student #4/D01/D01 - Student#4 - Planning and progress report.docx
@@ -21,12 +21,12 @@
           <wp:inline distB="114300" distT="114300" distL="114300" distR="114300">
             <wp:extent cx="2911313" cy="2529884"/>
             <wp:effectExtent b="0" l="0" r="0" t="0"/>
-            <wp:docPr id="9" name="image1.png"/>
+            <wp:docPr id="9" name="image5.png"/>
             <a:graphic>
               <a:graphicData uri="http://schemas.openxmlformats.org/drawingml/2006/picture">
                 <pic:pic>
                   <pic:nvPicPr>
-                    <pic:cNvPr id="0" name="image1.png"/>
+                    <pic:cNvPr id="0" name="image5.png"/>
                     <pic:cNvPicPr preferRelativeResize="0"/>
                   </pic:nvPicPr>
                   <pic:blipFill>
@@ -3301,6 +3301,132 @@
           </w:p>
         </w:tc>
       </w:tr>
+      <w:tr>
+        <w:trPr>
+          <w:cantSplit w:val="0"/>
+          <w:tblHeader w:val="0"/>
+        </w:trPr>
+        <w:tc>
+          <w:tcPr>
+            <w:shd w:fill="auto" w:val="clear"/>
+            <w:tcMar>
+              <w:top w:w="100.0" w:type="dxa"/>
+              <w:left w:w="100.0" w:type="dxa"/>
+              <w:bottom w:w="100.0" w:type="dxa"/>
+              <w:right w:w="100.0" w:type="dxa"/>
+            </w:tcMar>
+          </w:tcPr>
+          <w:p>
+            <w:pPr>
+              <w:widowControl w:val="0"/>
+              <w:spacing w:line="240" w:lineRule="auto"/>
+              <w:rPr/>
+            </w:pPr>
+            <w:r>
+              <w:rPr>
+                <w:rtl w:val="0"/>
+              </w:rPr>
+              <w:t xml:space="preserve">Sin id</w:t>
+            </w:r>
+          </w:p>
+        </w:tc>
+        <w:tc>
+          <w:tcPr>
+            <w:shd w:fill="auto" w:val="clear"/>
+            <w:tcMar>
+              <w:top w:w="100.0" w:type="dxa"/>
+              <w:left w:w="100.0" w:type="dxa"/>
+              <w:bottom w:w="100.0" w:type="dxa"/>
+              <w:right w:w="100.0" w:type="dxa"/>
+            </w:tcMar>
+          </w:tcPr>
+          <w:p>
+            <w:pPr>
+              <w:widowControl w:val="0"/>
+              <w:spacing w:line="240" w:lineRule="auto"/>
+              <w:rPr/>
+            </w:pPr>
+            <w:r>
+              <w:rPr>
+                <w:rtl w:val="0"/>
+              </w:rPr>
+              <w:t xml:space="preserve">Revisión de las tareas</w:t>
+            </w:r>
+          </w:p>
+        </w:tc>
+        <w:tc>
+          <w:tcPr>
+            <w:shd w:fill="auto" w:val="clear"/>
+            <w:tcMar>
+              <w:top w:w="100.0" w:type="dxa"/>
+              <w:left w:w="100.0" w:type="dxa"/>
+              <w:bottom w:w="100.0" w:type="dxa"/>
+              <w:right w:w="100.0" w:type="dxa"/>
+            </w:tcMar>
+          </w:tcPr>
+          <w:p>
+            <w:pPr>
+              <w:widowControl w:val="0"/>
+              <w:spacing w:line="240" w:lineRule="auto"/>
+              <w:rPr/>
+            </w:pPr>
+            <w:r>
+              <w:rPr>
+                <w:rtl w:val="0"/>
+              </w:rPr>
+              <w:t xml:space="preserve">Tester</w:t>
+            </w:r>
+          </w:p>
+        </w:tc>
+        <w:tc>
+          <w:tcPr>
+            <w:shd w:fill="auto" w:val="clear"/>
+            <w:tcMar>
+              <w:top w:w="100.0" w:type="dxa"/>
+              <w:left w:w="100.0" w:type="dxa"/>
+              <w:bottom w:w="100.0" w:type="dxa"/>
+              <w:right w:w="100.0" w:type="dxa"/>
+            </w:tcMar>
+          </w:tcPr>
+          <w:p>
+            <w:pPr>
+              <w:widowControl w:val="0"/>
+              <w:spacing w:line="240" w:lineRule="auto"/>
+              <w:rPr/>
+            </w:pPr>
+            <w:r>
+              <w:rPr>
+                <w:rtl w:val="0"/>
+              </w:rPr>
+              <w:t xml:space="preserve">1,5 h</w:t>
+            </w:r>
+          </w:p>
+        </w:tc>
+        <w:tc>
+          <w:tcPr>
+            <w:shd w:fill="auto" w:val="clear"/>
+            <w:tcMar>
+              <w:top w:w="100.0" w:type="dxa"/>
+              <w:left w:w="100.0" w:type="dxa"/>
+              <w:bottom w:w="100.0" w:type="dxa"/>
+              <w:right w:w="100.0" w:type="dxa"/>
+            </w:tcMar>
+          </w:tcPr>
+          <w:p>
+            <w:pPr>
+              <w:widowControl w:val="0"/>
+              <w:spacing w:line="240" w:lineRule="auto"/>
+              <w:rPr/>
+            </w:pPr>
+            <w:r>
+              <w:rPr>
+                <w:rtl w:val="0"/>
+              </w:rPr>
+              <w:t xml:space="preserve">1 h</w:t>
+            </w:r>
+          </w:p>
+        </w:tc>
+      </w:tr>
     </w:tbl>
     <w:p>
       <w:pPr>
@@ -3398,12 +3524,12 @@
           <wp:inline distB="114300" distT="114300" distL="114300" distR="114300">
             <wp:extent cx="5717809" cy="3114253"/>
             <wp:effectExtent b="0" l="0" r="0" t="0"/>
-            <wp:docPr id="12" name="image3.png"/>
+            <wp:docPr id="12" name="image2.png"/>
             <a:graphic>
               <a:graphicData uri="http://schemas.openxmlformats.org/drawingml/2006/picture">
                 <pic:pic>
                   <pic:nvPicPr>
-                    <pic:cNvPr id="0" name="image3.png"/>
+                    <pic:cNvPr id="0" name="image2.png"/>
                     <pic:cNvPicPr preferRelativeResize="0"/>
                   </pic:nvPicPr>
                   <pic:blipFill>
@@ -3475,12 +3601,12 @@
           <wp:inline distB="114300" distT="114300" distL="114300" distR="114300">
             <wp:extent cx="5899837" cy="2467975"/>
             <wp:effectExtent b="0" l="0" r="0" t="0"/>
-            <wp:docPr id="10" name="image5.png"/>
+            <wp:docPr id="10" name="image3.png"/>
             <a:graphic>
               <a:graphicData uri="http://schemas.openxmlformats.org/drawingml/2006/picture">
                 <pic:pic>
                   <pic:nvPicPr>
-                    <pic:cNvPr id="0" name="image5.png"/>
+                    <pic:cNvPr id="0" name="image3.png"/>
                     <pic:cNvPicPr preferRelativeResize="0"/>
                   </pic:nvPicPr>
                   <pic:blipFill>
@@ -3550,12 +3676,12 @@
           <wp:inline distB="114300" distT="114300" distL="114300" distR="114300">
             <wp:extent cx="5929313" cy="3866453"/>
             <wp:effectExtent b="0" l="0" r="0" t="0"/>
-            <wp:docPr id="11" name="image2.png"/>
+            <wp:docPr id="11" name="image4.png"/>
             <a:graphic>
               <a:graphicData uri="http://schemas.openxmlformats.org/drawingml/2006/picture">
                 <pic:pic>
                   <pic:nvPicPr>
-                    <pic:cNvPr id="0" name="image2.png"/>
+                    <pic:cNvPr id="0" name="image4.png"/>
                     <pic:cNvPicPr preferRelativeResize="0"/>
                   </pic:nvPicPr>
                   <pic:blipFill>
@@ -3685,12 +3811,12 @@
           <wp:inline distB="114300" distT="114300" distL="114300" distR="114300">
             <wp:extent cx="5967413" cy="3168265"/>
             <wp:effectExtent b="0" l="0" r="0" t="0"/>
-            <wp:docPr id="8" name="image4.png"/>
+            <wp:docPr id="8" name="image1.png"/>
             <a:graphic>
               <a:graphicData uri="http://schemas.openxmlformats.org/drawingml/2006/picture">
                 <pic:pic>
                   <pic:nvPicPr>
-                    <pic:cNvPr id="0" name="image4.png"/>
+                    <pic:cNvPr id="0" name="image1.png"/>
                     <pic:cNvPicPr preferRelativeResize="0"/>
                   </pic:nvPicPr>
                   <pic:blipFill>
@@ -3714,78 +3840,6 @@
           </wp:inline>
         </w:drawing>
       </w:r>
-      <w:r>
-        <w:rPr>
-          <w:rtl w:val="0"/>
-        </w:rPr>
-      </w:r>
-    </w:p>
-    <w:p>
-      <w:pPr>
-        <w:rPr>
-          <w:b w:val="1"/>
-        </w:rPr>
-      </w:pPr>
-      <w:r>
-        <w:rPr>
-          <w:rtl w:val="0"/>
-        </w:rPr>
-      </w:r>
-    </w:p>
-    <w:p>
-      <w:pPr>
-        <w:rPr>
-          <w:b w:val="1"/>
-        </w:rPr>
-      </w:pPr>
-      <w:r>
-        <w:rPr>
-          <w:rtl w:val="0"/>
-        </w:rPr>
-      </w:r>
-    </w:p>
-    <w:p>
-      <w:pPr>
-        <w:rPr>
-          <w:b w:val="1"/>
-        </w:rPr>
-      </w:pPr>
-      <w:r>
-        <w:rPr>
-          <w:rtl w:val="0"/>
-        </w:rPr>
-      </w:r>
-    </w:p>
-    <w:p>
-      <w:pPr>
-        <w:rPr>
-          <w:b w:val="1"/>
-        </w:rPr>
-      </w:pPr>
-      <w:r>
-        <w:rPr>
-          <w:rtl w:val="0"/>
-        </w:rPr>
-      </w:r>
-    </w:p>
-    <w:p>
-      <w:pPr>
-        <w:rPr>
-          <w:b w:val="1"/>
-        </w:rPr>
-      </w:pPr>
-      <w:r>
-        <w:rPr>
-          <w:rtl w:val="0"/>
-        </w:rPr>
-      </w:r>
-    </w:p>
-    <w:p>
-      <w:pPr>
-        <w:rPr>
-          <w:b w:val="1"/>
-        </w:rPr>
-      </w:pPr>
       <w:r>
         <w:rPr>
           <w:rtl w:val="0"/>
@@ -4470,8 +4524,6 @@
     </w:sdt>
     <w:p>
       <w:pPr>
-        <w:spacing w:line="276" w:lineRule="auto"/>
-        <w:jc w:val="both"/>
         <w:rPr/>
       </w:pPr>
       <w:r>
@@ -4482,8 +4534,6 @@
     </w:p>
     <w:p>
       <w:pPr>
-        <w:spacing w:line="276" w:lineRule="auto"/>
-        <w:jc w:val="both"/>
         <w:rPr/>
       </w:pPr>
       <w:r>
@@ -4494,8 +4544,6 @@
     </w:p>
     <w:p>
       <w:pPr>
-        <w:spacing w:line="276" w:lineRule="auto"/>
-        <w:jc w:val="both"/>
         <w:rPr/>
       </w:pPr>
       <w:r>
@@ -4506,8 +4554,56 @@
     </w:p>
     <w:p>
       <w:pPr>
-        <w:spacing w:line="276" w:lineRule="auto"/>
-        <w:jc w:val="both"/>
+        <w:rPr/>
+      </w:pPr>
+      <w:r>
+        <w:rPr>
+          <w:rtl w:val="0"/>
+        </w:rPr>
+      </w:r>
+    </w:p>
+    <w:p>
+      <w:pPr>
+        <w:rPr/>
+      </w:pPr>
+      <w:r>
+        <w:rPr>
+          <w:rtl w:val="0"/>
+        </w:rPr>
+      </w:r>
+    </w:p>
+    <w:p>
+      <w:pPr>
+        <w:rPr/>
+      </w:pPr>
+      <w:r>
+        <w:rPr>
+          <w:rtl w:val="0"/>
+        </w:rPr>
+      </w:r>
+    </w:p>
+    <w:p>
+      <w:pPr>
+        <w:rPr/>
+      </w:pPr>
+      <w:r>
+        <w:rPr>
+          <w:rtl w:val="0"/>
+        </w:rPr>
+      </w:r>
+    </w:p>
+    <w:p>
+      <w:pPr>
+        <w:rPr/>
+      </w:pPr>
+      <w:r>
+        <w:rPr>
+          <w:rtl w:val="0"/>
+        </w:rPr>
+      </w:r>
+    </w:p>
+    <w:p>
+      <w:pPr>
         <w:rPr/>
       </w:pPr>
       <w:r>
@@ -5287,13 +5383,6 @@
           <w:p>
             <w:pPr>
               <w:widowControl w:val="0"/>
-              <w:pBdr>
-                <w:top w:space="0" w:sz="0" w:val="nil"/>
-                <w:left w:space="0" w:sz="0" w:val="nil"/>
-                <w:bottom w:space="0" w:sz="0" w:val="nil"/>
-                <w:right w:space="0" w:sz="0" w:val="nil"/>
-                <w:between w:space="0" w:sz="0" w:val="nil"/>
-              </w:pBdr>
               <w:spacing w:line="240" w:lineRule="auto"/>
               <w:jc w:val="center"/>
               <w:rPr/>
@@ -5302,7 +5391,7 @@
               <w:rPr>
                 <w:rtl w:val="0"/>
               </w:rPr>
-              <w:t xml:space="preserve">0 h</w:t>
+              <w:t xml:space="preserve">1,5 h</w:t>
             </w:r>
           </w:p>
         </w:tc>
@@ -5319,13 +5408,6 @@
           <w:p>
             <w:pPr>
               <w:widowControl w:val="0"/>
-              <w:pBdr>
-                <w:top w:space="0" w:sz="0" w:val="nil"/>
-                <w:left w:space="0" w:sz="0" w:val="nil"/>
-                <w:bottom w:space="0" w:sz="0" w:val="nil"/>
-                <w:right w:space="0" w:sz="0" w:val="nil"/>
-                <w:between w:space="0" w:sz="0" w:val="nil"/>
-              </w:pBdr>
               <w:spacing w:line="240" w:lineRule="auto"/>
               <w:jc w:val="center"/>
               <w:rPr/>
@@ -5334,7 +5416,7 @@
               <w:rPr>
                 <w:rtl w:val="0"/>
               </w:rPr>
-              <w:t xml:space="preserve">0 €</w:t>
+              <w:t xml:space="preserve">34,85 €</w:t>
             </w:r>
           </w:p>
         </w:tc>
@@ -7009,7 +7091,7 @@
               <w:rPr>
                 <w:rtl w:val="0"/>
               </w:rPr>
-              <w:t xml:space="preserve">1,32 h</w:t>
+              <w:t xml:space="preserve">1,35 h</w:t>
             </w:r>
           </w:p>
         </w:tc>
@@ -7296,7 +7378,7 @@
               <w:rPr>
                 <w:rtl w:val="0"/>
               </w:rPr>
-              <w:t xml:space="preserve">0 h</w:t>
+              <w:t xml:space="preserve">1.5 h</w:t>
             </w:r>
           </w:p>
         </w:tc>
@@ -7321,7 +7403,7 @@
               <w:rPr>
                 <w:rtl w:val="0"/>
               </w:rPr>
-              <w:t xml:space="preserve">0 h</w:t>
+              <w:t xml:space="preserve">1 h</w:t>
             </w:r>
           </w:p>
         </w:tc>
@@ -7346,7 +7428,7 @@
               <w:rPr>
                 <w:rtl w:val="0"/>
               </w:rPr>
-              <w:t xml:space="preserve">0 €</w:t>
+              <w:t xml:space="preserve">34,85 €</w:t>
             </w:r>
           </w:p>
         </w:tc>
@@ -7371,7 +7453,7 @@
               <w:rPr>
                 <w:rtl w:val="0"/>
               </w:rPr>
-              <w:t xml:space="preserve">0 €</w:t>
+              <w:t xml:space="preserve">23,23 €</w:t>
             </w:r>
           </w:p>
         </w:tc>
@@ -7605,7 +7687,7 @@
               <w:rPr>
                 <w:rtl w:val="0"/>
               </w:rPr>
-              <w:t xml:space="preserve">2,75 h</w:t>
+              <w:t xml:space="preserve">4,25h</w:t>
             </w:r>
           </w:p>
         </w:tc>
@@ -7630,7 +7712,7 @@
               <w:rPr>
                 <w:rtl w:val="0"/>
               </w:rPr>
-              <w:t xml:space="preserve">2,07 h</w:t>
+              <w:t xml:space="preserve">3,05h</w:t>
             </w:r>
           </w:p>
         </w:tc>
@@ -7655,7 +7737,7 @@
               <w:rPr>
                 <w:rtl w:val="0"/>
               </w:rPr>
-              <w:t xml:space="preserve">73,49 €</w:t>
+              <w:t xml:space="preserve">108,34 €</w:t>
             </w:r>
           </w:p>
         </w:tc>
@@ -7680,7 +7762,7 @@
               <w:rPr>
                 <w:rtl w:val="0"/>
               </w:rPr>
-              <w:t xml:space="preserve">55,03 €</w:t>
+              <w:t xml:space="preserve">78,26 €</w:t>
             </w:r>
           </w:p>
         </w:tc>
@@ -7705,7 +7787,7 @@
               <w:rPr>
                 <w:rtl w:val="0"/>
               </w:rPr>
-              <w:t xml:space="preserve">51,50 €</w:t>
+              <w:t xml:space="preserve">27,25 €</w:t>
             </w:r>
           </w:p>
         </w:tc>
@@ -7739,7 +7821,7 @@
           <w:b w:val="1"/>
           <w:rtl w:val="0"/>
         </w:rPr>
-        <w:t xml:space="preserve">Coste total estimado: 100,74 €</w:t>
+        <w:t xml:space="preserve">Coste total estimado: 135,59 €</w:t>
       </w:r>
     </w:p>
     <w:p>
@@ -7755,7 +7837,7 @@
           <w:b w:val="1"/>
           <w:rtl w:val="0"/>
         </w:rPr>
-        <w:t xml:space="preserve">Coste total real: 82,28 €</w:t>
+        <w:t xml:space="preserve">Coste total real: 105,51 €</w:t>
       </w:r>
     </w:p>
     <w:p>
@@ -7773,7 +7855,11 @@
           <w:b w:val="1"/>
           <w:rtl w:val="0"/>
         </w:rPr>
-        <w:t xml:space="preserve">Desviación: -18,46€</w:t>
+        <w:t xml:space="preserve">Desviación: -30,07 €</w:t>
+        <w:tab/>
+        <w:tab/>
+        <w:tab/>
+        <w:tab/>
       </w:r>
       <w:r>
         <w:rPr>

</xml_diff>